<commit_message>
Creación de elementos del DOM con requisitos del API
</commit_message>
<xml_diff>
--- a/api_RickAndMorty/documentacion.docx
+++ b/api_RickAndMorty/documentacion.docx
@@ -71,6 +71,7 @@
         </w:rPr>
         <w:t xml:space="preserve">También está basada en </w:t>
       </w:r>
+      <w:proofErr w:type="spellStart"/>
       <w:r>
         <w:rPr>
           <w:rFonts w:ascii="Aptos" w:hAnsi="Aptos"/>
@@ -83,6 +84,7 @@
         </w:rPr>
         <w:t>GraphQL</w:t>
       </w:r>
+      <w:proofErr w:type="spellEnd"/>
       <w:r>
         <w:rPr>
           <w:rFonts w:ascii="Aptos" w:hAnsi="Aptos"/>
@@ -237,7 +239,27 @@
           <w:szCs w:val="28"/>
           <w:lang w:val="es-ES"/>
         </w:rPr>
-        <w:t>: Toda interacción con la API usa un solo endpoint, simplificando la gestión.</w:t>
+        <w:t xml:space="preserve">: Toda interacción con la API usa un solo </w:t>
+      </w:r>
+      <w:proofErr w:type="spellStart"/>
+      <w:r>
+        <w:rPr>
+          <w:rFonts w:ascii="Aptos" w:hAnsi="Aptos"/>
+          <w:sz w:val="28"/>
+          <w:szCs w:val="28"/>
+          <w:lang w:val="es-ES"/>
+        </w:rPr>
+        <w:t>endpoint</w:t>
+      </w:r>
+      <w:proofErr w:type="spellEnd"/>
+      <w:r>
+        <w:rPr>
+          <w:rFonts w:ascii="Aptos" w:hAnsi="Aptos"/>
+          <w:sz w:val="28"/>
+          <w:szCs w:val="28"/>
+          <w:lang w:val="es-ES"/>
+        </w:rPr>
+        <w:t>, simplificando la gestión.</w:t>
       </w:r>
     </w:p>
     <w:p>
@@ -281,7 +303,27 @@
           <w:szCs w:val="28"/>
           <w:lang w:val="es-ES"/>
         </w:rPr>
-        <w:t xml:space="preserve"> a través de ‘mutations’.</w:t>
+        <w:t xml:space="preserve"> a través de ‘</w:t>
+      </w:r>
+      <w:proofErr w:type="spellStart"/>
+      <w:r>
+        <w:rPr>
+          <w:rFonts w:ascii="Aptos" w:hAnsi="Aptos"/>
+          <w:sz w:val="28"/>
+          <w:szCs w:val="28"/>
+          <w:lang w:val="es-ES"/>
+        </w:rPr>
+        <w:t>mutations</w:t>
+      </w:r>
+      <w:proofErr w:type="spellEnd"/>
+      <w:r>
+        <w:rPr>
+          <w:rFonts w:ascii="Aptos" w:hAnsi="Aptos"/>
+          <w:sz w:val="28"/>
+          <w:szCs w:val="28"/>
+          <w:lang w:val="es-ES"/>
+        </w:rPr>
+        <w:t>’.</w:t>
       </w:r>
     </w:p>
     <w:p>
@@ -315,7 +357,31 @@
           <w:szCs w:val="36"/>
           <w:lang w:val="es-ES"/>
         </w:rPr>
-        <w:t>Consumo del API Rick &amp; Morty.</w:t>
+        <w:t xml:space="preserve">Consumo del API Rick &amp; </w:t>
+      </w:r>
+      <w:proofErr w:type="spellStart"/>
+      <w:r>
+        <w:rPr>
+          <w:rFonts w:ascii="Aptos" w:hAnsi="Aptos"/>
+          <w:b/>
+          <w:bCs/>
+          <w:sz w:val="36"/>
+          <w:szCs w:val="36"/>
+          <w:lang w:val="es-ES"/>
+        </w:rPr>
+        <w:t>Morty</w:t>
+      </w:r>
+      <w:proofErr w:type="spellEnd"/>
+      <w:r>
+        <w:rPr>
+          <w:rFonts w:ascii="Aptos" w:hAnsi="Aptos"/>
+          <w:b/>
+          <w:bCs/>
+          <w:sz w:val="36"/>
+          <w:szCs w:val="36"/>
+          <w:lang w:val="es-ES"/>
+        </w:rPr>
+        <w:t>.</w:t>
       </w:r>
     </w:p>
     <w:p>
@@ -517,7 +583,27 @@
           <w:lang w:val="es-ES"/>
         </w:rPr>
         <w:lastRenderedPageBreak/>
-        <w:t xml:space="preserve">Se paginan automáticamente las respuestas, recibirá hasta 20 docs por página. Y cada respuesta contiene información en </w:t>
+        <w:t xml:space="preserve">Se paginan automáticamente las respuestas, recibirá hasta 20 </w:t>
+      </w:r>
+      <w:proofErr w:type="spellStart"/>
+      <w:r>
+        <w:rPr>
+          <w:rFonts w:ascii="Aptos" w:hAnsi="Aptos"/>
+          <w:sz w:val="28"/>
+          <w:szCs w:val="28"/>
+          <w:lang w:val="es-ES"/>
+        </w:rPr>
+        <w:t>docs</w:t>
+      </w:r>
+      <w:proofErr w:type="spellEnd"/>
+      <w:r>
+        <w:rPr>
+          <w:rFonts w:ascii="Aptos" w:hAnsi="Aptos"/>
+          <w:sz w:val="28"/>
+          <w:szCs w:val="28"/>
+          <w:lang w:val="es-ES"/>
+        </w:rPr>
+        <w:t xml:space="preserve"> por página. Y cada respuesta contiene información en </w:t>
       </w:r>
       <w:r>
         <w:rPr>
@@ -539,17 +625,67 @@
         </w:rPr>
         <w:t xml:space="preserve"> acerca de la petición: </w:t>
       </w:r>
-      <w:r>
-        <w:rPr>
-          <w:rFonts w:ascii="Aptos" w:hAnsi="Aptos"/>
-          <w:b/>
-          <w:bCs/>
-          <w:sz w:val="28"/>
-          <w:szCs w:val="28"/>
-          <w:lang w:val="es-ES"/>
-        </w:rPr>
-        <w:t>key, type and description</w:t>
-      </w:r>
+      <w:proofErr w:type="spellStart"/>
+      <w:r>
+        <w:rPr>
+          <w:rFonts w:ascii="Aptos" w:hAnsi="Aptos"/>
+          <w:b/>
+          <w:bCs/>
+          <w:sz w:val="28"/>
+          <w:szCs w:val="28"/>
+          <w:lang w:val="es-ES"/>
+        </w:rPr>
+        <w:t>key</w:t>
+      </w:r>
+      <w:proofErr w:type="spellEnd"/>
+      <w:r>
+        <w:rPr>
+          <w:rFonts w:ascii="Aptos" w:hAnsi="Aptos"/>
+          <w:b/>
+          <w:bCs/>
+          <w:sz w:val="28"/>
+          <w:szCs w:val="28"/>
+          <w:lang w:val="es-ES"/>
+        </w:rPr>
+        <w:t xml:space="preserve">, </w:t>
+      </w:r>
+      <w:proofErr w:type="spellStart"/>
+      <w:r>
+        <w:rPr>
+          <w:rFonts w:ascii="Aptos" w:hAnsi="Aptos"/>
+          <w:b/>
+          <w:bCs/>
+          <w:sz w:val="28"/>
+          <w:szCs w:val="28"/>
+          <w:lang w:val="es-ES"/>
+        </w:rPr>
+        <w:t>type</w:t>
+      </w:r>
+      <w:proofErr w:type="spellEnd"/>
+      <w:r>
+        <w:rPr>
+          <w:rFonts w:ascii="Aptos" w:hAnsi="Aptos"/>
+          <w:b/>
+          <w:bCs/>
+          <w:sz w:val="28"/>
+          <w:szCs w:val="28"/>
+          <w:lang w:val="es-ES"/>
+        </w:rPr>
+        <w:t xml:space="preserve"> and </w:t>
+      </w:r>
+      <w:proofErr w:type="spellStart"/>
+      <w:r>
+        <w:rPr>
+          <w:rFonts w:ascii="Aptos" w:hAnsi="Aptos"/>
+          <w:b/>
+          <w:bCs/>
+          <w:sz w:val="28"/>
+          <w:szCs w:val="28"/>
+          <w:lang w:val="es-ES"/>
+        </w:rPr>
+        <w:t>description</w:t>
+      </w:r>
+      <w:proofErr w:type="spellEnd"/>
       <w:r>
         <w:rPr>
           <w:rFonts w:ascii="Aptos" w:hAnsi="Aptos"/>
@@ -630,6 +766,7 @@
         </w:rPr>
         <w:t xml:space="preserve">Utilizamos </w:t>
       </w:r>
+      <w:proofErr w:type="spellStart"/>
       <w:r>
         <w:rPr>
           <w:rFonts w:ascii="Aptos" w:hAnsi="Aptos"/>
@@ -641,6 +778,7 @@
         </w:rPr>
         <w:t>fetch</w:t>
       </w:r>
+      <w:proofErr w:type="spellEnd"/>
       <w:r>
         <w:rPr>
           <w:rFonts w:ascii="Aptos" w:hAnsi="Aptos"/>
@@ -738,16 +876,900 @@
           <w:lang w:val="es-ES"/>
         </w:rPr>
       </w:pPr>
-    </w:p>
-    <w:p>
-      <w:pPr>
-        <w:rPr>
-          <w:rFonts w:ascii="Aptos" w:hAnsi="Aptos"/>
-          <w:sz w:val="28"/>
-          <w:szCs w:val="28"/>
-          <w:lang w:val="es-ES"/>
-        </w:rPr>
-      </w:pPr>
+      <w:proofErr w:type="spellStart"/>
+      <w:r>
+        <w:rPr>
+          <w:rFonts w:ascii="Aptos" w:hAnsi="Aptos"/>
+          <w:b/>
+          <w:bCs/>
+          <w:sz w:val="28"/>
+          <w:szCs w:val="28"/>
+          <w:lang w:val="es-ES"/>
+        </w:rPr>
+        <w:t>Fetch</w:t>
+      </w:r>
+      <w:proofErr w:type="spellEnd"/>
+      <w:r>
+        <w:rPr>
+          <w:rFonts w:ascii="Aptos" w:hAnsi="Aptos"/>
+          <w:b/>
+          <w:bCs/>
+          <w:sz w:val="28"/>
+          <w:szCs w:val="28"/>
+          <w:lang w:val="es-ES"/>
+        </w:rPr>
+        <w:t xml:space="preserve"> devuelve una promesa</w:t>
+      </w:r>
+      <w:r>
+        <w:rPr>
+          <w:rFonts w:ascii="Aptos" w:hAnsi="Aptos"/>
+          <w:sz w:val="28"/>
+          <w:szCs w:val="28"/>
+          <w:lang w:val="es-ES"/>
+        </w:rPr>
+        <w:t>, por lo que no sabemos el tiempo que le tome realizar la consulta a la API. Por ello es bueno usarlo dentro de una función asíncrona ‘</w:t>
+      </w:r>
+      <w:proofErr w:type="spellStart"/>
+      <w:r>
+        <w:rPr>
+          <w:rFonts w:ascii="Aptos" w:hAnsi="Aptos"/>
+          <w:sz w:val="28"/>
+          <w:szCs w:val="28"/>
+          <w:lang w:val="es-ES"/>
+        </w:rPr>
+        <w:t>async</w:t>
+      </w:r>
+      <w:proofErr w:type="spellEnd"/>
+      <w:r>
+        <w:rPr>
+          <w:rFonts w:ascii="Aptos" w:hAnsi="Aptos"/>
+          <w:sz w:val="28"/>
+          <w:szCs w:val="28"/>
+          <w:lang w:val="es-ES"/>
+        </w:rPr>
+        <w:t>’</w:t>
+      </w:r>
+      <w:r>
+        <w:rPr>
+          <w:rFonts w:ascii="Aptos" w:hAnsi="Aptos"/>
+          <w:sz w:val="28"/>
+          <w:szCs w:val="28"/>
+          <w:lang w:val="es-ES"/>
+        </w:rPr>
+        <w:t xml:space="preserve"> al inicio de la función y un ‘</w:t>
+      </w:r>
+      <w:proofErr w:type="spellStart"/>
+      <w:r>
+        <w:rPr>
+          <w:rFonts w:ascii="Aptos" w:hAnsi="Aptos"/>
+          <w:sz w:val="28"/>
+          <w:szCs w:val="28"/>
+          <w:lang w:val="es-ES"/>
+        </w:rPr>
+        <w:t>await</w:t>
+      </w:r>
+      <w:proofErr w:type="spellEnd"/>
+      <w:r>
+        <w:rPr>
+          <w:rFonts w:ascii="Aptos" w:hAnsi="Aptos"/>
+          <w:sz w:val="28"/>
+          <w:szCs w:val="28"/>
+          <w:lang w:val="es-ES"/>
+        </w:rPr>
+        <w:t>’ para estar en espera de que se resuelva o no.</w:t>
+      </w:r>
+    </w:p>
+    <w:p>
+      <w:pPr>
+        <w:rPr>
+          <w:rFonts w:ascii="Aptos" w:hAnsi="Aptos"/>
+          <w:sz w:val="28"/>
+          <w:szCs w:val="28"/>
+          <w:lang w:val="es-ES"/>
+        </w:rPr>
+      </w:pPr>
+      <w:r>
+        <w:rPr>
+          <w:rFonts w:ascii="Aptos" w:hAnsi="Aptos"/>
+          <w:noProof/>
+          <w:sz w:val="28"/>
+          <w:szCs w:val="28"/>
+          <w:lang w:val="es-ES"/>
+        </w:rPr>
+        <w:drawing>
+          <wp:inline distT="0" distB="0" distL="0" distR="0" wp14:anchorId="59808F93" wp14:editId="38EDD191">
+            <wp:extent cx="5612130" cy="2922905"/>
+            <wp:effectExtent l="0" t="0" r="7620" b="0"/>
+            <wp:docPr id="1171492157" name="Imagen 3" descr="Texto&#10;&#10;Descripción generada automáticamente"/>
+            <wp:cNvGraphicFramePr>
+              <a:graphicFrameLocks xmlns:a="http://schemas.openxmlformats.org/drawingml/2006/main" noChangeAspect="1"/>
+            </wp:cNvGraphicFramePr>
+            <a:graphic xmlns:a="http://schemas.openxmlformats.org/drawingml/2006/main">
+              <a:graphicData uri="http://schemas.openxmlformats.org/drawingml/2006/picture">
+                <pic:pic xmlns:pic="http://schemas.openxmlformats.org/drawingml/2006/picture">
+                  <pic:nvPicPr>
+                    <pic:cNvPr id="1171492157" name="Imagen 3" descr="Texto&#10;&#10;Descripción generada automáticamente"/>
+                    <pic:cNvPicPr/>
+                  </pic:nvPicPr>
+                  <pic:blipFill>
+                    <a:blip r:embed="rId7">
+                      <a:extLst>
+                        <a:ext uri="{28A0092B-C50C-407E-A947-70E740481C1C}">
+                          <a14:useLocalDpi xmlns:a14="http://schemas.microsoft.com/office/drawing/2010/main" val="0"/>
+                        </a:ext>
+                      </a:extLst>
+                    </a:blip>
+                    <a:stretch>
+                      <a:fillRect/>
+                    </a:stretch>
+                  </pic:blipFill>
+                  <pic:spPr>
+                    <a:xfrm>
+                      <a:off x="0" y="0"/>
+                      <a:ext cx="5612130" cy="2922905"/>
+                    </a:xfrm>
+                    <a:prstGeom prst="rect">
+                      <a:avLst/>
+                    </a:prstGeom>
+                  </pic:spPr>
+                </pic:pic>
+              </a:graphicData>
+            </a:graphic>
+          </wp:inline>
+        </w:drawing>
+      </w:r>
+    </w:p>
+    <w:p>
+      <w:pPr>
+        <w:rPr>
+          <w:rFonts w:ascii="Aptos" w:hAnsi="Aptos"/>
+          <w:sz w:val="28"/>
+          <w:szCs w:val="28"/>
+          <w:lang w:val="es-ES"/>
+        </w:rPr>
+      </w:pPr>
+      <w:r>
+        <w:rPr>
+          <w:rFonts w:ascii="Aptos" w:hAnsi="Aptos"/>
+          <w:sz w:val="28"/>
+          <w:szCs w:val="28"/>
+          <w:lang w:val="es-ES"/>
+        </w:rPr>
+        <w:lastRenderedPageBreak/>
+        <w:t xml:space="preserve">La función contiene al </w:t>
+      </w:r>
+      <w:proofErr w:type="spellStart"/>
+      <w:r>
+        <w:rPr>
+          <w:rFonts w:ascii="Aptos" w:hAnsi="Aptos"/>
+          <w:sz w:val="28"/>
+          <w:szCs w:val="28"/>
+          <w:lang w:val="es-ES"/>
+        </w:rPr>
+        <w:t>metodo</w:t>
+      </w:r>
+      <w:proofErr w:type="spellEnd"/>
+      <w:r>
+        <w:rPr>
+          <w:rFonts w:ascii="Aptos" w:hAnsi="Aptos"/>
+          <w:sz w:val="28"/>
+          <w:szCs w:val="28"/>
+          <w:lang w:val="es-ES"/>
+        </w:rPr>
+        <w:t xml:space="preserve"> ‘try/catch’ para el manejo de errores al momento de realizar la petición con la API. Con </w:t>
+      </w:r>
+      <w:r>
+        <w:rPr>
+          <w:rFonts w:ascii="Aptos" w:hAnsi="Aptos"/>
+          <w:b/>
+          <w:bCs/>
+          <w:sz w:val="28"/>
+          <w:szCs w:val="28"/>
+          <w:lang w:val="es-ES"/>
+        </w:rPr>
+        <w:t>try</w:t>
+      </w:r>
+      <w:r>
+        <w:rPr>
+          <w:rFonts w:ascii="Aptos" w:hAnsi="Aptos"/>
+          <w:sz w:val="28"/>
+          <w:szCs w:val="28"/>
+          <w:lang w:val="es-ES"/>
+        </w:rPr>
+        <w:t xml:space="preserve"> ejecuta la consulta hacia la API y </w:t>
+      </w:r>
+      <w:r>
+        <w:rPr>
+          <w:rFonts w:ascii="Aptos" w:hAnsi="Aptos"/>
+          <w:b/>
+          <w:bCs/>
+          <w:sz w:val="28"/>
+          <w:szCs w:val="28"/>
+          <w:lang w:val="es-ES"/>
+        </w:rPr>
+        <w:t>catch</w:t>
+      </w:r>
+      <w:r>
+        <w:rPr>
+          <w:rFonts w:ascii="Aptos" w:hAnsi="Aptos"/>
+          <w:sz w:val="28"/>
+          <w:szCs w:val="28"/>
+          <w:lang w:val="es-ES"/>
+        </w:rPr>
+        <w:t xml:space="preserve"> se encarga de ejecutarse cuando ocurre un error y detiene la ejecución.</w:t>
+      </w:r>
+    </w:p>
+    <w:p>
+      <w:pPr>
+        <w:rPr>
+          <w:rFonts w:ascii="Aptos" w:hAnsi="Aptos"/>
+          <w:sz w:val="28"/>
+          <w:szCs w:val="28"/>
+          <w:lang w:val="es-ES"/>
+        </w:rPr>
+      </w:pPr>
+      <w:r>
+        <w:rPr>
+          <w:rFonts w:ascii="Aptos" w:hAnsi="Aptos"/>
+          <w:sz w:val="28"/>
+          <w:szCs w:val="28"/>
+          <w:lang w:val="es-ES"/>
+        </w:rPr>
+        <w:t>Respuesta del API en navegador:</w:t>
+      </w:r>
+    </w:p>
+    <w:p>
+      <w:pPr>
+        <w:rPr>
+          <w:rFonts w:ascii="Aptos" w:hAnsi="Aptos"/>
+          <w:sz w:val="28"/>
+          <w:szCs w:val="28"/>
+          <w:lang w:val="es-ES"/>
+        </w:rPr>
+      </w:pPr>
+      <w:r>
+        <w:rPr>
+          <w:rFonts w:ascii="Aptos" w:hAnsi="Aptos"/>
+          <w:noProof/>
+          <w:sz w:val="28"/>
+          <w:szCs w:val="28"/>
+          <w:lang w:val="es-ES"/>
+        </w:rPr>
+        <w:drawing>
+          <wp:inline distT="0" distB="0" distL="0" distR="0" wp14:anchorId="79A94181" wp14:editId="1243C93C">
+            <wp:extent cx="5612130" cy="3157220"/>
+            <wp:effectExtent l="0" t="0" r="7620" b="5080"/>
+            <wp:docPr id="993791117" name="Imagen 4" descr="Interfaz de usuario gráfica, Texto&#10;&#10;Descripción generada automáticamente"/>
+            <wp:cNvGraphicFramePr>
+              <a:graphicFrameLocks xmlns:a="http://schemas.openxmlformats.org/drawingml/2006/main" noChangeAspect="1"/>
+            </wp:cNvGraphicFramePr>
+            <a:graphic xmlns:a="http://schemas.openxmlformats.org/drawingml/2006/main">
+              <a:graphicData uri="http://schemas.openxmlformats.org/drawingml/2006/picture">
+                <pic:pic xmlns:pic="http://schemas.openxmlformats.org/drawingml/2006/picture">
+                  <pic:nvPicPr>
+                    <pic:cNvPr id="993791117" name="Imagen 4" descr="Interfaz de usuario gráfica, Texto&#10;&#10;Descripción generada automáticamente"/>
+                    <pic:cNvPicPr/>
+                  </pic:nvPicPr>
+                  <pic:blipFill>
+                    <a:blip r:embed="rId8">
+                      <a:extLst>
+                        <a:ext uri="{28A0092B-C50C-407E-A947-70E740481C1C}">
+                          <a14:useLocalDpi xmlns:a14="http://schemas.microsoft.com/office/drawing/2010/main" val="0"/>
+                        </a:ext>
+                      </a:extLst>
+                    </a:blip>
+                    <a:stretch>
+                      <a:fillRect/>
+                    </a:stretch>
+                  </pic:blipFill>
+                  <pic:spPr>
+                    <a:xfrm>
+                      <a:off x="0" y="0"/>
+                      <a:ext cx="5612130" cy="3157220"/>
+                    </a:xfrm>
+                    <a:prstGeom prst="rect">
+                      <a:avLst/>
+                    </a:prstGeom>
+                  </pic:spPr>
+                </pic:pic>
+              </a:graphicData>
+            </a:graphic>
+          </wp:inline>
+        </w:drawing>
+      </w:r>
+    </w:p>
+    <w:p>
+      <w:pPr>
+        <w:rPr>
+          <w:rFonts w:ascii="Aptos" w:hAnsi="Aptos"/>
+          <w:sz w:val="28"/>
+          <w:szCs w:val="28"/>
+          <w:lang w:val="es-ES"/>
+        </w:rPr>
+      </w:pPr>
+      <w:r>
+        <w:rPr>
+          <w:rFonts w:ascii="Aptos" w:hAnsi="Aptos"/>
+          <w:sz w:val="28"/>
+          <w:szCs w:val="28"/>
+          <w:lang w:val="es-ES"/>
+        </w:rPr>
+        <w:t xml:space="preserve">Al manejarlo con una respuesta directa en JSON con </w:t>
+      </w:r>
+      <w:proofErr w:type="gramStart"/>
+      <w:r>
+        <w:rPr>
+          <w:rFonts w:ascii="Aptos" w:hAnsi="Aptos"/>
+          <w:sz w:val="28"/>
+          <w:szCs w:val="28"/>
+          <w:lang w:val="es-ES"/>
+        </w:rPr>
+        <w:t xml:space="preserve">‘{ </w:t>
+      </w:r>
+      <w:proofErr w:type="spellStart"/>
+      <w:r>
+        <w:rPr>
+          <w:rFonts w:ascii="Aptos" w:hAnsi="Aptos"/>
+          <w:sz w:val="28"/>
+          <w:szCs w:val="28"/>
+          <w:lang w:val="es-ES"/>
+        </w:rPr>
+        <w:t>results</w:t>
+      </w:r>
+      <w:proofErr w:type="spellEnd"/>
+      <w:proofErr w:type="gramEnd"/>
+      <w:r>
+        <w:rPr>
+          <w:rFonts w:ascii="Aptos" w:hAnsi="Aptos"/>
+          <w:sz w:val="28"/>
+          <w:szCs w:val="28"/>
+          <w:lang w:val="es-ES"/>
+        </w:rPr>
+        <w:t xml:space="preserve"> }’ obtenemos únicamente de los ‘</w:t>
+      </w:r>
+      <w:proofErr w:type="spellStart"/>
+      <w:r>
+        <w:rPr>
+          <w:rFonts w:ascii="Aptos" w:hAnsi="Aptos"/>
+          <w:sz w:val="28"/>
+          <w:szCs w:val="28"/>
+          <w:lang w:val="es-ES"/>
+        </w:rPr>
+        <w:t>characters</w:t>
+      </w:r>
+      <w:proofErr w:type="spellEnd"/>
+      <w:r>
+        <w:rPr>
+          <w:rFonts w:ascii="Aptos" w:hAnsi="Aptos"/>
+          <w:sz w:val="28"/>
+          <w:szCs w:val="28"/>
+          <w:lang w:val="es-ES"/>
+        </w:rPr>
+        <w:t>’ (personajes) solicitados.</w:t>
+      </w:r>
+    </w:p>
+    <w:p>
+      <w:pPr>
+        <w:rPr>
+          <w:rFonts w:ascii="Aptos" w:hAnsi="Aptos"/>
+          <w:sz w:val="28"/>
+          <w:szCs w:val="28"/>
+          <w:lang w:val="es-ES"/>
+        </w:rPr>
+      </w:pPr>
+      <w:r>
+        <w:rPr>
+          <w:rFonts w:ascii="Aptos" w:hAnsi="Aptos"/>
+          <w:noProof/>
+          <w:sz w:val="28"/>
+          <w:szCs w:val="28"/>
+          <w:lang w:val="es-ES"/>
+        </w:rPr>
+        <w:lastRenderedPageBreak/>
+        <w:drawing>
+          <wp:inline distT="0" distB="0" distL="0" distR="0" wp14:anchorId="2D22ABDA" wp14:editId="01A56525">
+            <wp:extent cx="3915321" cy="752580"/>
+            <wp:effectExtent l="0" t="0" r="9525" b="9525"/>
+            <wp:docPr id="742045336" name="Imagen 5" descr="Texto&#10;&#10;Descripción generada automáticamente"/>
+            <wp:cNvGraphicFramePr>
+              <a:graphicFrameLocks xmlns:a="http://schemas.openxmlformats.org/drawingml/2006/main" noChangeAspect="1"/>
+            </wp:cNvGraphicFramePr>
+            <a:graphic xmlns:a="http://schemas.openxmlformats.org/drawingml/2006/main">
+              <a:graphicData uri="http://schemas.openxmlformats.org/drawingml/2006/picture">
+                <pic:pic xmlns:pic="http://schemas.openxmlformats.org/drawingml/2006/picture">
+                  <pic:nvPicPr>
+                    <pic:cNvPr id="742045336" name="Imagen 5" descr="Texto&#10;&#10;Descripción generada automáticamente"/>
+                    <pic:cNvPicPr/>
+                  </pic:nvPicPr>
+                  <pic:blipFill>
+                    <a:blip r:embed="rId9">
+                      <a:extLst>
+                        <a:ext uri="{28A0092B-C50C-407E-A947-70E740481C1C}">
+                          <a14:useLocalDpi xmlns:a14="http://schemas.microsoft.com/office/drawing/2010/main" val="0"/>
+                        </a:ext>
+                      </a:extLst>
+                    </a:blip>
+                    <a:stretch>
+                      <a:fillRect/>
+                    </a:stretch>
+                  </pic:blipFill>
+                  <pic:spPr>
+                    <a:xfrm>
+                      <a:off x="0" y="0"/>
+                      <a:ext cx="3915321" cy="752580"/>
+                    </a:xfrm>
+                    <a:prstGeom prst="rect">
+                      <a:avLst/>
+                    </a:prstGeom>
+                  </pic:spPr>
+                </pic:pic>
+              </a:graphicData>
+            </a:graphic>
+          </wp:inline>
+        </w:drawing>
+      </w:r>
+      <w:r>
+        <w:rPr>
+          <w:rFonts w:ascii="Aptos" w:hAnsi="Aptos"/>
+          <w:sz w:val="28"/>
+          <w:szCs w:val="28"/>
+          <w:lang w:val="es-ES"/>
+        </w:rPr>
+        <w:t xml:space="preserve"> </w:t>
+      </w:r>
+      <w:r>
+        <w:rPr>
+          <w:rFonts w:ascii="Aptos" w:hAnsi="Aptos"/>
+          <w:noProof/>
+          <w:sz w:val="28"/>
+          <w:szCs w:val="28"/>
+          <w:lang w:val="es-ES"/>
+        </w:rPr>
+        <w:drawing>
+          <wp:inline distT="0" distB="0" distL="0" distR="0" wp14:anchorId="5E3B6D5B" wp14:editId="7B654558">
+            <wp:extent cx="3543795" cy="2372056"/>
+            <wp:effectExtent l="0" t="0" r="0" b="9525"/>
+            <wp:docPr id="1154871493" name="Imagen 6" descr="Interfaz de usuario gráfica, Texto&#10;&#10;Descripción generada automáticamente"/>
+            <wp:cNvGraphicFramePr>
+              <a:graphicFrameLocks xmlns:a="http://schemas.openxmlformats.org/drawingml/2006/main" noChangeAspect="1"/>
+            </wp:cNvGraphicFramePr>
+            <a:graphic xmlns:a="http://schemas.openxmlformats.org/drawingml/2006/main">
+              <a:graphicData uri="http://schemas.openxmlformats.org/drawingml/2006/picture">
+                <pic:pic xmlns:pic="http://schemas.openxmlformats.org/drawingml/2006/picture">
+                  <pic:nvPicPr>
+                    <pic:cNvPr id="1154871493" name="Imagen 6" descr="Interfaz de usuario gráfica, Texto&#10;&#10;Descripción generada automáticamente"/>
+                    <pic:cNvPicPr/>
+                  </pic:nvPicPr>
+                  <pic:blipFill>
+                    <a:blip r:embed="rId10">
+                      <a:extLst>
+                        <a:ext uri="{28A0092B-C50C-407E-A947-70E740481C1C}">
+                          <a14:useLocalDpi xmlns:a14="http://schemas.microsoft.com/office/drawing/2010/main" val="0"/>
+                        </a:ext>
+                      </a:extLst>
+                    </a:blip>
+                    <a:stretch>
+                      <a:fillRect/>
+                    </a:stretch>
+                  </pic:blipFill>
+                  <pic:spPr>
+                    <a:xfrm>
+                      <a:off x="0" y="0"/>
+                      <a:ext cx="3543795" cy="2372056"/>
+                    </a:xfrm>
+                    <a:prstGeom prst="rect">
+                      <a:avLst/>
+                    </a:prstGeom>
+                  </pic:spPr>
+                </pic:pic>
+              </a:graphicData>
+            </a:graphic>
+          </wp:inline>
+        </w:drawing>
+      </w:r>
+    </w:p>
+    <w:p>
+      <w:pPr>
+        <w:rPr>
+          <w:rFonts w:ascii="Aptos" w:hAnsi="Aptos"/>
+          <w:sz w:val="28"/>
+          <w:szCs w:val="28"/>
+          <w:lang w:val="es-ES"/>
+        </w:rPr>
+      </w:pPr>
+    </w:p>
+    <w:p>
+      <w:pPr>
+        <w:rPr>
+          <w:rFonts w:ascii="Aptos" w:hAnsi="Aptos"/>
+          <w:b/>
+          <w:bCs/>
+          <w:sz w:val="32"/>
+          <w:szCs w:val="32"/>
+          <w:lang w:val="es-ES"/>
+        </w:rPr>
+      </w:pPr>
+      <w:r>
+        <w:rPr>
+          <w:rFonts w:ascii="Aptos" w:hAnsi="Aptos"/>
+          <w:b/>
+          <w:bCs/>
+          <w:sz w:val="32"/>
+          <w:szCs w:val="32"/>
+          <w:lang w:val="es-ES"/>
+        </w:rPr>
+        <w:t>Creación de interfaz visual con HTML</w:t>
+      </w:r>
+    </w:p>
+    <w:p>
+      <w:pPr>
+        <w:rPr>
+          <w:rFonts w:ascii="Aptos" w:hAnsi="Aptos"/>
+          <w:sz w:val="28"/>
+          <w:szCs w:val="28"/>
+          <w:lang w:val="es-ES"/>
+        </w:rPr>
+      </w:pPr>
+      <w:r>
+        <w:rPr>
+          <w:rFonts w:ascii="Aptos" w:hAnsi="Aptos"/>
+          <w:sz w:val="28"/>
+          <w:szCs w:val="28"/>
+          <w:lang w:val="es-ES"/>
+        </w:rPr>
+        <w:t xml:space="preserve">Usamos elementos básicos como un </w:t>
+      </w:r>
+      <w:proofErr w:type="spellStart"/>
+      <w:r>
+        <w:rPr>
+          <w:rFonts w:ascii="Aptos" w:hAnsi="Aptos"/>
+          <w:sz w:val="28"/>
+          <w:szCs w:val="28"/>
+          <w:lang w:val="es-ES"/>
+        </w:rPr>
+        <w:t>titulo</w:t>
+      </w:r>
+      <w:proofErr w:type="spellEnd"/>
+      <w:r>
+        <w:rPr>
+          <w:rFonts w:ascii="Aptos" w:hAnsi="Aptos"/>
+          <w:sz w:val="28"/>
+          <w:szCs w:val="28"/>
+          <w:lang w:val="es-ES"/>
+        </w:rPr>
+        <w:t xml:space="preserve">, un </w:t>
+      </w:r>
+      <w:proofErr w:type="spellStart"/>
+      <w:r>
+        <w:rPr>
+          <w:rFonts w:ascii="Aptos" w:hAnsi="Aptos"/>
+          <w:sz w:val="28"/>
+          <w:szCs w:val="28"/>
+          <w:lang w:val="es-ES"/>
+        </w:rPr>
+        <w:t>main</w:t>
+      </w:r>
+      <w:proofErr w:type="spellEnd"/>
+      <w:r>
+        <w:rPr>
+          <w:rFonts w:ascii="Aptos" w:hAnsi="Aptos"/>
+          <w:sz w:val="28"/>
+          <w:szCs w:val="28"/>
+          <w:lang w:val="es-ES"/>
+        </w:rPr>
+        <w:t xml:space="preserve">, un </w:t>
+      </w:r>
+      <w:proofErr w:type="spellStart"/>
+      <w:r>
+        <w:rPr>
+          <w:rFonts w:ascii="Aptos" w:hAnsi="Aptos"/>
+          <w:sz w:val="28"/>
+          <w:szCs w:val="28"/>
+          <w:lang w:val="es-ES"/>
+        </w:rPr>
+        <w:t>div</w:t>
+      </w:r>
+      <w:proofErr w:type="spellEnd"/>
+      <w:r>
+        <w:rPr>
+          <w:rFonts w:ascii="Aptos" w:hAnsi="Aptos"/>
+          <w:sz w:val="28"/>
+          <w:szCs w:val="28"/>
+          <w:lang w:val="es-ES"/>
+        </w:rPr>
+        <w:t xml:space="preserve"> para las cartas de cada personaje.</w:t>
+      </w:r>
+    </w:p>
+    <w:p>
+      <w:pPr>
+        <w:rPr>
+          <w:rFonts w:ascii="Aptos" w:hAnsi="Aptos"/>
+          <w:sz w:val="28"/>
+          <w:szCs w:val="28"/>
+          <w:lang w:val="es-ES"/>
+        </w:rPr>
+      </w:pPr>
+      <w:r>
+        <w:rPr>
+          <w:rFonts w:ascii="Aptos" w:hAnsi="Aptos"/>
+          <w:sz w:val="28"/>
+          <w:szCs w:val="28"/>
+          <w:lang w:val="es-ES"/>
+        </w:rPr>
+        <w:t>Con ayuda del mismo script del api, creamos una función que contenga el control del DOM:</w:t>
+      </w:r>
+    </w:p>
+    <w:p>
+      <w:pPr>
+        <w:rPr>
+          <w:rFonts w:ascii="Aptos" w:hAnsi="Aptos"/>
+          <w:sz w:val="28"/>
+          <w:szCs w:val="28"/>
+          <w:lang w:val="es-ES"/>
+        </w:rPr>
+      </w:pPr>
+      <w:r>
+        <w:rPr>
+          <w:rFonts w:ascii="Aptos" w:hAnsi="Aptos"/>
+          <w:sz w:val="28"/>
+          <w:szCs w:val="28"/>
+          <w:lang w:val="es-ES"/>
+        </w:rPr>
+        <w:t xml:space="preserve">Utilizamos un </w:t>
+      </w:r>
+      <w:proofErr w:type="spellStart"/>
+      <w:r>
+        <w:rPr>
+          <w:rFonts w:ascii="Aptos" w:hAnsi="Aptos"/>
+          <w:sz w:val="28"/>
+          <w:szCs w:val="28"/>
+          <w:lang w:val="es-ES"/>
+        </w:rPr>
+        <w:t>quweySelector</w:t>
+      </w:r>
+      <w:proofErr w:type="spellEnd"/>
+      <w:r>
+        <w:rPr>
+          <w:rFonts w:ascii="Aptos" w:hAnsi="Aptos"/>
+          <w:sz w:val="28"/>
+          <w:szCs w:val="28"/>
+          <w:lang w:val="es-ES"/>
+        </w:rPr>
+        <w:t xml:space="preserve"> para el contenedor de las cartas</w:t>
+      </w:r>
+    </w:p>
+    <w:p>
+      <w:pPr>
+        <w:rPr>
+          <w:rFonts w:ascii="Aptos" w:hAnsi="Aptos"/>
+          <w:sz w:val="28"/>
+          <w:szCs w:val="28"/>
+          <w:lang w:val="es-ES"/>
+        </w:rPr>
+      </w:pPr>
+      <w:r>
+        <w:rPr>
+          <w:rFonts w:ascii="Aptos" w:hAnsi="Aptos"/>
+          <w:sz w:val="28"/>
+          <w:szCs w:val="28"/>
+          <w:lang w:val="es-ES"/>
+        </w:rPr>
+        <w:t>Creamos ‘</w:t>
+      </w:r>
+      <w:proofErr w:type="spellStart"/>
+      <w:proofErr w:type="gramStart"/>
+      <w:r>
+        <w:rPr>
+          <w:rFonts w:ascii="Aptos" w:hAnsi="Aptos"/>
+          <w:sz w:val="28"/>
+          <w:szCs w:val="28"/>
+          <w:lang w:val="es-ES"/>
+        </w:rPr>
+        <w:t>createElement</w:t>
+      </w:r>
+      <w:proofErr w:type="spellEnd"/>
+      <w:r>
+        <w:rPr>
+          <w:rFonts w:ascii="Aptos" w:hAnsi="Aptos"/>
+          <w:sz w:val="28"/>
+          <w:szCs w:val="28"/>
+          <w:lang w:val="es-ES"/>
+        </w:rPr>
+        <w:t>(</w:t>
+      </w:r>
+      <w:proofErr w:type="gramEnd"/>
+      <w:r>
+        <w:rPr>
+          <w:rFonts w:ascii="Aptos" w:hAnsi="Aptos"/>
+          <w:sz w:val="28"/>
+          <w:szCs w:val="28"/>
+          <w:lang w:val="es-ES"/>
+        </w:rPr>
+        <w:t>)’ un titulo en ‘h5’, y ese mismo titulo nos dará el nombre del personaje ( carácter.name )</w:t>
+      </w:r>
+    </w:p>
+    <w:p>
+      <w:pPr>
+        <w:rPr>
+          <w:rFonts w:ascii="Aptos" w:hAnsi="Aptos"/>
+          <w:sz w:val="28"/>
+          <w:szCs w:val="28"/>
+          <w:lang w:val="es-ES"/>
+        </w:rPr>
+      </w:pPr>
+      <w:r>
+        <w:rPr>
+          <w:rFonts w:ascii="Aptos" w:hAnsi="Aptos"/>
+          <w:noProof/>
+          <w:sz w:val="28"/>
+          <w:szCs w:val="28"/>
+          <w:lang w:val="es-ES"/>
+        </w:rPr>
+        <w:drawing>
+          <wp:inline distT="0" distB="0" distL="0" distR="0" wp14:anchorId="084199B3" wp14:editId="261906EC">
+            <wp:extent cx="5612130" cy="1619250"/>
+            <wp:effectExtent l="0" t="0" r="7620" b="0"/>
+            <wp:docPr id="1823526399" name="Imagen 7" descr="Texto&#10;&#10;Descripción generada automáticamente"/>
+            <wp:cNvGraphicFramePr>
+              <a:graphicFrameLocks xmlns:a="http://schemas.openxmlformats.org/drawingml/2006/main" noChangeAspect="1"/>
+            </wp:cNvGraphicFramePr>
+            <a:graphic xmlns:a="http://schemas.openxmlformats.org/drawingml/2006/main">
+              <a:graphicData uri="http://schemas.openxmlformats.org/drawingml/2006/picture">
+                <pic:pic xmlns:pic="http://schemas.openxmlformats.org/drawingml/2006/picture">
+                  <pic:nvPicPr>
+                    <pic:cNvPr id="1823526399" name="Imagen 7" descr="Texto&#10;&#10;Descripción generada automáticamente"/>
+                    <pic:cNvPicPr/>
+                  </pic:nvPicPr>
+                  <pic:blipFill>
+                    <a:blip r:embed="rId11">
+                      <a:extLst>
+                        <a:ext uri="{28A0092B-C50C-407E-A947-70E740481C1C}">
+                          <a14:useLocalDpi xmlns:a14="http://schemas.microsoft.com/office/drawing/2010/main" val="0"/>
+                        </a:ext>
+                      </a:extLst>
+                    </a:blip>
+                    <a:stretch>
+                      <a:fillRect/>
+                    </a:stretch>
+                  </pic:blipFill>
+                  <pic:spPr>
+                    <a:xfrm>
+                      <a:off x="0" y="0"/>
+                      <a:ext cx="5612130" cy="1619250"/>
+                    </a:xfrm>
+                    <a:prstGeom prst="rect">
+                      <a:avLst/>
+                    </a:prstGeom>
+                  </pic:spPr>
+                </pic:pic>
+              </a:graphicData>
+            </a:graphic>
+          </wp:inline>
+        </w:drawing>
+      </w:r>
+      <w:r>
+        <w:rPr>
+          <w:rFonts w:ascii="Aptos" w:hAnsi="Aptos"/>
+          <w:sz w:val="28"/>
+          <w:szCs w:val="28"/>
+          <w:lang w:val="es-ES"/>
+        </w:rPr>
+        <w:t xml:space="preserve"> </w:t>
+      </w:r>
+    </w:p>
+    <w:p>
+      <w:pPr>
+        <w:rPr>
+          <w:rFonts w:ascii="Aptos" w:hAnsi="Aptos"/>
+          <w:sz w:val="28"/>
+          <w:szCs w:val="28"/>
+          <w:lang w:val="es-ES"/>
+        </w:rPr>
+      </w:pPr>
+      <w:r>
+        <w:rPr>
+          <w:rFonts w:ascii="Aptos" w:hAnsi="Aptos"/>
+          <w:sz w:val="28"/>
+          <w:szCs w:val="28"/>
+          <w:lang w:val="es-ES"/>
+        </w:rPr>
+        <w:lastRenderedPageBreak/>
+        <w:t xml:space="preserve">Al solicitar el nombre, podemos hacerlo de esta forma o con un comando </w:t>
+      </w:r>
+      <w:proofErr w:type="spellStart"/>
+      <w:r>
+        <w:rPr>
+          <w:rFonts w:ascii="Aptos" w:hAnsi="Aptos"/>
+          <w:b/>
+          <w:bCs/>
+          <w:sz w:val="28"/>
+          <w:szCs w:val="28"/>
+          <w:lang w:val="es-ES"/>
+        </w:rPr>
+        <w:t>destructurado</w:t>
+      </w:r>
+      <w:proofErr w:type="spellEnd"/>
+      <w:r>
+        <w:rPr>
+          <w:rFonts w:ascii="Aptos" w:hAnsi="Aptos"/>
+          <w:sz w:val="28"/>
+          <w:szCs w:val="28"/>
+          <w:lang w:val="es-ES"/>
+        </w:rPr>
+        <w:t xml:space="preserve">: que se refiere a la </w:t>
+      </w:r>
+      <w:proofErr w:type="spellStart"/>
+      <w:r>
+        <w:rPr>
+          <w:rFonts w:ascii="Aptos" w:hAnsi="Aptos"/>
+          <w:b/>
+          <w:bCs/>
+          <w:sz w:val="28"/>
+          <w:szCs w:val="28"/>
+          <w:lang w:val="es-ES"/>
+        </w:rPr>
+        <w:t>destructuración</w:t>
+      </w:r>
+      <w:proofErr w:type="spellEnd"/>
+      <w:r>
+        <w:rPr>
+          <w:rFonts w:ascii="Aptos" w:hAnsi="Aptos"/>
+          <w:b/>
+          <w:bCs/>
+          <w:sz w:val="28"/>
+          <w:szCs w:val="28"/>
+          <w:lang w:val="es-ES"/>
+        </w:rPr>
+        <w:t xml:space="preserve"> de objetos </w:t>
+      </w:r>
+      <w:r>
+        <w:rPr>
+          <w:rFonts w:ascii="Aptos" w:hAnsi="Aptos"/>
+          <w:sz w:val="28"/>
+          <w:szCs w:val="28"/>
+          <w:lang w:val="es-ES"/>
+        </w:rPr>
+        <w:t>para procesar datos que da una API.</w:t>
+      </w:r>
+    </w:p>
+    <w:p>
+      <w:pPr>
+        <w:rPr>
+          <w:rFonts w:ascii="Aptos" w:hAnsi="Aptos"/>
+          <w:sz w:val="28"/>
+          <w:szCs w:val="28"/>
+          <w:lang w:val="es-ES"/>
+        </w:rPr>
+      </w:pPr>
+      <w:r>
+        <w:rPr>
+          <w:rFonts w:ascii="Aptos" w:hAnsi="Aptos"/>
+          <w:sz w:val="28"/>
+          <w:szCs w:val="28"/>
+          <w:lang w:val="es-ES"/>
+        </w:rPr>
+        <w:t>Extraemos los elementos que queremos de los personajes (</w:t>
+      </w:r>
+      <w:proofErr w:type="spellStart"/>
+      <w:r>
+        <w:rPr>
+          <w:rFonts w:ascii="Aptos" w:hAnsi="Aptos"/>
+          <w:sz w:val="28"/>
+          <w:szCs w:val="28"/>
+          <w:lang w:val="es-ES"/>
+        </w:rPr>
+        <w:t>character</w:t>
+      </w:r>
+      <w:proofErr w:type="spellEnd"/>
+      <w:r>
+        <w:rPr>
+          <w:rFonts w:ascii="Aptos" w:hAnsi="Aptos"/>
+          <w:sz w:val="28"/>
+          <w:szCs w:val="28"/>
+          <w:lang w:val="es-ES"/>
+        </w:rPr>
+        <w:t>):</w:t>
+      </w:r>
     </w:p>
     <w:p>
       <w:pPr>

</xml_diff>

<commit_message>
Administacion de apis en repo
</commit_message>
<xml_diff>
--- a/api_RickAndMorty/documentacion.docx
+++ b/api_RickAndMorty/documentacion.docx
@@ -1403,6 +1403,11 @@
     </w:p>
     <w:p>
       <w:pPr>
+        <w:pStyle w:val="Prrafodelista"/>
+        <w:numPr>
+          <w:ilvl w:val="0"/>
+          <w:numId w:val="2"/>
+        </w:numPr>
         <w:rPr>
           <w:rFonts w:ascii="Aptos" w:hAnsi="Aptos"/>
           <w:sz w:val="28"/>
@@ -1419,6 +1424,24 @@
         </w:rPr>
         <w:t xml:space="preserve">Usamos elementos básicos como un </w:t>
       </w:r>
+      <w:r>
+        <w:rPr>
+          <w:rFonts w:ascii="Aptos" w:hAnsi="Aptos"/>
+          <w:sz w:val="28"/>
+          <w:szCs w:val="28"/>
+          <w:lang w:val="es-ES"/>
+        </w:rPr>
+        <w:t>título</w:t>
+      </w:r>
+      <w:r>
+        <w:rPr>
+          <w:rFonts w:ascii="Aptos" w:hAnsi="Aptos"/>
+          <w:sz w:val="28"/>
+          <w:szCs w:val="28"/>
+          <w:lang w:val="es-ES"/>
+        </w:rPr>
+        <w:t xml:space="preserve">, un </w:t>
+      </w:r>
       <w:proofErr w:type="spellStart"/>
       <w:r>
         <w:rPr>
@@ -1427,7 +1450,7 @@
           <w:szCs w:val="28"/>
           <w:lang w:val="es-ES"/>
         </w:rPr>
-        <w:t>titulo</w:t>
+        <w:t>main</w:t>
       </w:r>
       <w:proofErr w:type="spellEnd"/>
       <w:r>
@@ -1447,7 +1470,7 @@
           <w:szCs w:val="28"/>
           <w:lang w:val="es-ES"/>
         </w:rPr>
-        <w:t>main</w:t>
+        <w:t>div</w:t>
       </w:r>
       <w:proofErr w:type="spellEnd"/>
       <w:r>
@@ -1457,17 +1480,67 @@
           <w:szCs w:val="28"/>
           <w:lang w:val="es-ES"/>
         </w:rPr>
-        <w:t xml:space="preserve">, un </w:t>
+        <w:t xml:space="preserve"> para las cartas de cada personaje.</w:t>
+      </w:r>
+    </w:p>
+    <w:p>
+      <w:pPr>
+        <w:pStyle w:val="Prrafodelista"/>
+        <w:numPr>
+          <w:ilvl w:val="0"/>
+          <w:numId w:val="2"/>
+        </w:numPr>
+        <w:rPr>
+          <w:rFonts w:ascii="Aptos" w:hAnsi="Aptos"/>
+          <w:sz w:val="28"/>
+          <w:szCs w:val="28"/>
+          <w:lang w:val="es-ES"/>
+        </w:rPr>
+      </w:pPr>
+      <w:r>
+        <w:rPr>
+          <w:rFonts w:ascii="Aptos" w:hAnsi="Aptos"/>
+          <w:sz w:val="28"/>
+          <w:szCs w:val="28"/>
+          <w:lang w:val="es-ES"/>
+        </w:rPr>
+        <w:t>Con ayuda del mismo script del api, creamos una función que contenga el control del DOM:</w:t>
+      </w:r>
+    </w:p>
+    <w:p>
+      <w:pPr>
+        <w:pStyle w:val="Prrafodelista"/>
+        <w:numPr>
+          <w:ilvl w:val="0"/>
+          <w:numId w:val="2"/>
+        </w:numPr>
+        <w:rPr>
+          <w:rFonts w:ascii="Aptos" w:hAnsi="Aptos"/>
+          <w:sz w:val="28"/>
+          <w:szCs w:val="28"/>
+          <w:lang w:val="es-ES"/>
+        </w:rPr>
+      </w:pPr>
+      <w:r>
+        <w:rPr>
+          <w:rFonts w:ascii="Aptos" w:hAnsi="Aptos"/>
+          <w:sz w:val="28"/>
+          <w:szCs w:val="28"/>
+          <w:lang w:val="es-ES"/>
+        </w:rPr>
+        <w:t xml:space="preserve">Utilizamos un </w:t>
       </w:r>
       <w:proofErr w:type="spellStart"/>
       <w:r>
         <w:rPr>
           <w:rFonts w:ascii="Aptos" w:hAnsi="Aptos"/>
-          <w:sz w:val="28"/>
-          <w:szCs w:val="28"/>
-          <w:lang w:val="es-ES"/>
-        </w:rPr>
-        <w:t>div</w:t>
+          <w:b/>
+          <w:bCs/>
+          <w:sz w:val="28"/>
+          <w:szCs w:val="28"/>
+          <w:lang w:val="es-ES"/>
+        </w:rPr>
+        <w:t>quweySelector</w:t>
       </w:r>
       <w:proofErr w:type="spellEnd"/>
       <w:r>
@@ -1477,69 +1550,16 @@
           <w:szCs w:val="28"/>
           <w:lang w:val="es-ES"/>
         </w:rPr>
-        <w:t xml:space="preserve"> para las cartas de cada personaje.</w:t>
-      </w:r>
-    </w:p>
-    <w:p>
-      <w:pPr>
-        <w:rPr>
-          <w:rFonts w:ascii="Aptos" w:hAnsi="Aptos"/>
-          <w:sz w:val="28"/>
-          <w:szCs w:val="28"/>
-          <w:lang w:val="es-ES"/>
-        </w:rPr>
-      </w:pPr>
-      <w:r>
-        <w:rPr>
-          <w:rFonts w:ascii="Aptos" w:hAnsi="Aptos"/>
-          <w:sz w:val="28"/>
-          <w:szCs w:val="28"/>
-          <w:lang w:val="es-ES"/>
-        </w:rPr>
-        <w:t>Con ayuda del mismo script del api, creamos una función que contenga el control del DOM:</w:t>
-      </w:r>
-    </w:p>
-    <w:p>
-      <w:pPr>
-        <w:rPr>
-          <w:rFonts w:ascii="Aptos" w:hAnsi="Aptos"/>
-          <w:sz w:val="28"/>
-          <w:szCs w:val="28"/>
-          <w:lang w:val="es-ES"/>
-        </w:rPr>
-      </w:pPr>
-      <w:r>
-        <w:rPr>
-          <w:rFonts w:ascii="Aptos" w:hAnsi="Aptos"/>
-          <w:sz w:val="28"/>
-          <w:szCs w:val="28"/>
-          <w:lang w:val="es-ES"/>
-        </w:rPr>
-        <w:t xml:space="preserve">Utilizamos un </w:t>
-      </w:r>
-      <w:proofErr w:type="spellStart"/>
-      <w:r>
-        <w:rPr>
-          <w:rFonts w:ascii="Aptos" w:hAnsi="Aptos"/>
-          <w:sz w:val="28"/>
-          <w:szCs w:val="28"/>
-          <w:lang w:val="es-ES"/>
-        </w:rPr>
-        <w:t>quweySelector</w:t>
-      </w:r>
-      <w:proofErr w:type="spellEnd"/>
-      <w:r>
-        <w:rPr>
-          <w:rFonts w:ascii="Aptos" w:hAnsi="Aptos"/>
-          <w:sz w:val="28"/>
-          <w:szCs w:val="28"/>
-          <w:lang w:val="es-ES"/>
-        </w:rPr>
         <w:t xml:space="preserve"> para el contenedor de las cartas</w:t>
       </w:r>
     </w:p>
     <w:p>
       <w:pPr>
+        <w:pStyle w:val="Prrafodelista"/>
+        <w:numPr>
+          <w:ilvl w:val="0"/>
+          <w:numId w:val="2"/>
+        </w:numPr>
         <w:rPr>
           <w:rFonts w:ascii="Aptos" w:hAnsi="Aptos"/>
           <w:sz w:val="28"/>
@@ -1561,6 +1581,8 @@
       <w:r>
         <w:rPr>
           <w:rFonts w:ascii="Aptos" w:hAnsi="Aptos"/>
+          <w:b/>
+          <w:bCs/>
           <w:sz w:val="28"/>
           <w:szCs w:val="28"/>
           <w:lang w:val="es-ES"/>
@@ -1571,6 +1593,8 @@
       <w:r>
         <w:rPr>
           <w:rFonts w:ascii="Aptos" w:hAnsi="Aptos"/>
+          <w:b/>
+          <w:bCs/>
           <w:sz w:val="28"/>
           <w:szCs w:val="28"/>
           <w:lang w:val="es-ES"/>
@@ -1581,11 +1605,46 @@
       <w:r>
         <w:rPr>
           <w:rFonts w:ascii="Aptos" w:hAnsi="Aptos"/>
-          <w:sz w:val="28"/>
-          <w:szCs w:val="28"/>
-          <w:lang w:val="es-ES"/>
-        </w:rPr>
-        <w:t>)’ un titulo en ‘h5’, y ese mismo titulo nos dará el nombre del personaje ( carácter.name )</w:t>
+          <w:b/>
+          <w:bCs/>
+          <w:sz w:val="28"/>
+          <w:szCs w:val="28"/>
+          <w:lang w:val="es-ES"/>
+        </w:rPr>
+        <w:t xml:space="preserve">)’ un </w:t>
+      </w:r>
+      <w:proofErr w:type="spellStart"/>
+      <w:r>
+        <w:rPr>
+          <w:rFonts w:ascii="Aptos" w:hAnsi="Aptos"/>
+          <w:b/>
+          <w:bCs/>
+          <w:sz w:val="28"/>
+          <w:szCs w:val="28"/>
+          <w:lang w:val="es-ES"/>
+        </w:rPr>
+        <w:t>titulo</w:t>
+      </w:r>
+      <w:proofErr w:type="spellEnd"/>
+      <w:r>
+        <w:rPr>
+          <w:rFonts w:ascii="Aptos" w:hAnsi="Aptos"/>
+          <w:b/>
+          <w:bCs/>
+          <w:sz w:val="28"/>
+          <w:szCs w:val="28"/>
+          <w:lang w:val="es-ES"/>
+        </w:rPr>
+        <w:t xml:space="preserve"> en ‘h5’</w:t>
+      </w:r>
+      <w:r>
+        <w:rPr>
+          <w:rFonts w:ascii="Aptos" w:hAnsi="Aptos"/>
+          <w:sz w:val="28"/>
+          <w:szCs w:val="28"/>
+          <w:lang w:val="es-ES"/>
+        </w:rPr>
+        <w:t>, y ese mismo titulo nos dará el nombre del personaje ( carácter.name )</w:t>
       </w:r>
     </w:p>
     <w:p>
@@ -1673,20 +1732,92 @@
           <w:szCs w:val="28"/>
           <w:lang w:val="es-ES"/>
         </w:rPr>
+        <w:t xml:space="preserve">Al solicitar el nombre, podemos hacerlo de esta forma o con un comando </w:t>
+      </w:r>
+      <w:proofErr w:type="spellStart"/>
+      <w:r>
+        <w:rPr>
+          <w:rFonts w:ascii="Aptos" w:hAnsi="Aptos"/>
+          <w:b/>
+          <w:bCs/>
+          <w:sz w:val="28"/>
+          <w:szCs w:val="28"/>
+          <w:lang w:val="es-ES"/>
+        </w:rPr>
+        <w:t>destructurado</w:t>
+      </w:r>
+      <w:proofErr w:type="spellEnd"/>
+      <w:r>
+        <w:rPr>
+          <w:rFonts w:ascii="Aptos" w:hAnsi="Aptos"/>
+          <w:sz w:val="28"/>
+          <w:szCs w:val="28"/>
+          <w:lang w:val="es-ES"/>
+        </w:rPr>
+        <w:t xml:space="preserve">: que se refiere a la </w:t>
+      </w:r>
+      <w:proofErr w:type="spellStart"/>
+      <w:r>
+        <w:rPr>
+          <w:rFonts w:ascii="Aptos" w:hAnsi="Aptos"/>
+          <w:b/>
+          <w:bCs/>
+          <w:sz w:val="28"/>
+          <w:szCs w:val="28"/>
+          <w:lang w:val="es-ES"/>
+        </w:rPr>
+        <w:t>destructuración</w:t>
+      </w:r>
+      <w:proofErr w:type="spellEnd"/>
+      <w:r>
+        <w:rPr>
+          <w:rFonts w:ascii="Aptos" w:hAnsi="Aptos"/>
+          <w:b/>
+          <w:bCs/>
+          <w:sz w:val="28"/>
+          <w:szCs w:val="28"/>
+          <w:lang w:val="es-ES"/>
+        </w:rPr>
+        <w:t xml:space="preserve"> de objetos </w:t>
+      </w:r>
+      <w:r>
+        <w:rPr>
+          <w:rFonts w:ascii="Aptos" w:hAnsi="Aptos"/>
+          <w:sz w:val="28"/>
+          <w:szCs w:val="28"/>
+          <w:lang w:val="es-ES"/>
+        </w:rPr>
+        <w:t>para procesar datos que da una API.</w:t>
+      </w:r>
+    </w:p>
+    <w:p>
+      <w:pPr>
+        <w:rPr>
+          <w:rFonts w:ascii="Aptos" w:hAnsi="Aptos"/>
+          <w:sz w:val="28"/>
+          <w:szCs w:val="28"/>
+          <w:lang w:val="es-ES"/>
+        </w:rPr>
+      </w:pPr>
+      <w:r>
+        <w:rPr>
+          <w:rFonts w:ascii="Aptos" w:hAnsi="Aptos"/>
+          <w:sz w:val="28"/>
+          <w:szCs w:val="28"/>
+          <w:lang w:val="es-ES"/>
+        </w:rPr>
         <w:lastRenderedPageBreak/>
-        <w:t xml:space="preserve">Al solicitar el nombre, podemos hacerlo de esta forma o con un comando </w:t>
+        <w:t>Extraemos los elementos que queremos de los personajes (</w:t>
       </w:r>
       <w:proofErr w:type="spellStart"/>
       <w:r>
         <w:rPr>
           <w:rFonts w:ascii="Aptos" w:hAnsi="Aptos"/>
-          <w:b/>
-          <w:bCs/>
-          <w:sz w:val="28"/>
-          <w:szCs w:val="28"/>
-          <w:lang w:val="es-ES"/>
-        </w:rPr>
-        <w:t>destructurado</w:t>
+          <w:sz w:val="28"/>
+          <w:szCs w:val="28"/>
+          <w:lang w:val="es-ES"/>
+        </w:rPr>
+        <w:t>character</w:t>
       </w:r>
       <w:proofErr w:type="spellEnd"/>
       <w:r>
@@ -1696,59 +1827,203 @@
           <w:szCs w:val="28"/>
           <w:lang w:val="es-ES"/>
         </w:rPr>
-        <w:t xml:space="preserve">: que se refiere a la </w:t>
+        <w:t>):</w:t>
+      </w:r>
+    </w:p>
+    <w:p>
+      <w:pPr>
+        <w:rPr>
+          <w:rFonts w:ascii="Aptos" w:hAnsi="Aptos"/>
+          <w:sz w:val="28"/>
+          <w:szCs w:val="28"/>
+          <w:lang w:val="es-ES"/>
+        </w:rPr>
+      </w:pPr>
+      <w:r>
+        <w:rPr>
+          <w:rFonts w:ascii="Aptos" w:hAnsi="Aptos"/>
+          <w:noProof/>
+          <w:sz w:val="28"/>
+          <w:szCs w:val="28"/>
+          <w:lang w:val="es-ES"/>
+        </w:rPr>
+        <w:drawing>
+          <wp:inline distT="0" distB="0" distL="0" distR="0" wp14:anchorId="75F52B50" wp14:editId="1410CA80">
+            <wp:extent cx="4277322" cy="733527"/>
+            <wp:effectExtent l="0" t="0" r="9525" b="9525"/>
+            <wp:docPr id="1596386881" name="Imagen 1" descr="Texto&#10;&#10;Descripción generada automáticamente"/>
+            <wp:cNvGraphicFramePr>
+              <a:graphicFrameLocks xmlns:a="http://schemas.openxmlformats.org/drawingml/2006/main" noChangeAspect="1"/>
+            </wp:cNvGraphicFramePr>
+            <a:graphic xmlns:a="http://schemas.openxmlformats.org/drawingml/2006/main">
+              <a:graphicData uri="http://schemas.openxmlformats.org/drawingml/2006/picture">
+                <pic:pic xmlns:pic="http://schemas.openxmlformats.org/drawingml/2006/picture">
+                  <pic:nvPicPr>
+                    <pic:cNvPr id="1596386881" name="Imagen 1" descr="Texto&#10;&#10;Descripción generada automáticamente"/>
+                    <pic:cNvPicPr/>
+                  </pic:nvPicPr>
+                  <pic:blipFill>
+                    <a:blip r:embed="rId12">
+                      <a:extLst>
+                        <a:ext uri="{28A0092B-C50C-407E-A947-70E740481C1C}">
+                          <a14:useLocalDpi xmlns:a14="http://schemas.microsoft.com/office/drawing/2010/main" val="0"/>
+                        </a:ext>
+                      </a:extLst>
+                    </a:blip>
+                    <a:stretch>
+                      <a:fillRect/>
+                    </a:stretch>
+                  </pic:blipFill>
+                  <pic:spPr>
+                    <a:xfrm>
+                      <a:off x="0" y="0"/>
+                      <a:ext cx="4277322" cy="733527"/>
+                    </a:xfrm>
+                    <a:prstGeom prst="rect">
+                      <a:avLst/>
+                    </a:prstGeom>
+                  </pic:spPr>
+                </pic:pic>
+              </a:graphicData>
+            </a:graphic>
+          </wp:inline>
+        </w:drawing>
+      </w:r>
+      <w:r>
+        <w:rPr>
+          <w:rFonts w:ascii="Aptos" w:hAnsi="Aptos"/>
+          <w:sz w:val="28"/>
+          <w:szCs w:val="28"/>
+          <w:lang w:val="es-ES"/>
+        </w:rPr>
+        <w:t xml:space="preserve"> </w:t>
+      </w:r>
+    </w:p>
+    <w:p>
+      <w:pPr>
+        <w:rPr>
+          <w:rFonts w:ascii="Aptos" w:hAnsi="Aptos"/>
+          <w:sz w:val="28"/>
+          <w:szCs w:val="28"/>
+          <w:lang w:val="es-ES"/>
+        </w:rPr>
+      </w:pPr>
+      <w:r>
+        <w:rPr>
+          <w:rFonts w:ascii="Aptos" w:hAnsi="Aptos"/>
+          <w:noProof/>
+          <w:sz w:val="28"/>
+          <w:szCs w:val="28"/>
+          <w:lang w:val="es-ES"/>
+        </w:rPr>
+        <w:drawing>
+          <wp:inline distT="0" distB="0" distL="0" distR="0" wp14:anchorId="358D3E63" wp14:editId="4DF3C7B9">
+            <wp:extent cx="5098211" cy="2236521"/>
+            <wp:effectExtent l="0" t="0" r="7620" b="0"/>
+            <wp:docPr id="1271475468" name="Imagen 2" descr="Texto&#10;&#10;Descripción generada automáticamente"/>
+            <wp:cNvGraphicFramePr>
+              <a:graphicFrameLocks xmlns:a="http://schemas.openxmlformats.org/drawingml/2006/main" noChangeAspect="1"/>
+            </wp:cNvGraphicFramePr>
+            <a:graphic xmlns:a="http://schemas.openxmlformats.org/drawingml/2006/main">
+              <a:graphicData uri="http://schemas.openxmlformats.org/drawingml/2006/picture">
+                <pic:pic xmlns:pic="http://schemas.openxmlformats.org/drawingml/2006/picture">
+                  <pic:nvPicPr>
+                    <pic:cNvPr id="1271475468" name="Imagen 2" descr="Texto&#10;&#10;Descripción generada automáticamente"/>
+                    <pic:cNvPicPr/>
+                  </pic:nvPicPr>
+                  <pic:blipFill>
+                    <a:blip r:embed="rId13">
+                      <a:extLst>
+                        <a:ext uri="{28A0092B-C50C-407E-A947-70E740481C1C}">
+                          <a14:useLocalDpi xmlns:a14="http://schemas.microsoft.com/office/drawing/2010/main" val="0"/>
+                        </a:ext>
+                      </a:extLst>
+                    </a:blip>
+                    <a:stretch>
+                      <a:fillRect/>
+                    </a:stretch>
+                  </pic:blipFill>
+                  <pic:spPr>
+                    <a:xfrm>
+                      <a:off x="0" y="0"/>
+                      <a:ext cx="5104453" cy="2239259"/>
+                    </a:xfrm>
+                    <a:prstGeom prst="rect">
+                      <a:avLst/>
+                    </a:prstGeom>
+                  </pic:spPr>
+                </pic:pic>
+              </a:graphicData>
+            </a:graphic>
+          </wp:inline>
+        </w:drawing>
+      </w:r>
+    </w:p>
+    <w:p>
+      <w:pPr>
+        <w:rPr>
+          <w:rFonts w:ascii="Aptos" w:hAnsi="Aptos"/>
+          <w:sz w:val="28"/>
+          <w:szCs w:val="28"/>
+          <w:lang w:val="es-ES"/>
+        </w:rPr>
+      </w:pPr>
+      <w:r>
+        <w:rPr>
+          <w:rFonts w:ascii="Aptos" w:hAnsi="Aptos"/>
+          <w:sz w:val="28"/>
+          <w:szCs w:val="28"/>
+          <w:lang w:val="es-ES"/>
+        </w:rPr>
+        <w:t xml:space="preserve">Cada elemento es creado con una propiedad del DOM </w:t>
+      </w:r>
+      <w:r>
+        <w:rPr>
+          <w:rFonts w:ascii="Aptos" w:hAnsi="Aptos"/>
+          <w:sz w:val="28"/>
+          <w:szCs w:val="28"/>
+          <w:lang w:val="es-ES"/>
+        </w:rPr>
+        <w:t>y se invoca la propiedad en texto o propiedad de imágenes.</w:t>
+      </w:r>
+    </w:p>
+    <w:p>
+      <w:pPr>
+        <w:rPr>
+          <w:rFonts w:ascii="Aptos" w:hAnsi="Aptos"/>
+          <w:sz w:val="28"/>
+          <w:szCs w:val="28"/>
+          <w:lang w:val="es-ES"/>
+        </w:rPr>
+      </w:pPr>
+      <w:r>
+        <w:rPr>
+          <w:rFonts w:ascii="Aptos" w:hAnsi="Aptos"/>
+          <w:sz w:val="28"/>
+          <w:szCs w:val="28"/>
+          <w:lang w:val="es-ES"/>
+        </w:rPr>
+        <w:t>También creamos la carta en donde se visualizarán los elementos que solicitamos de la API. Y dentro de esta misma ‘</w:t>
       </w:r>
       <w:proofErr w:type="spellStart"/>
       <w:r>
         <w:rPr>
           <w:rFonts w:ascii="Aptos" w:hAnsi="Aptos"/>
-          <w:b/>
-          <w:bCs/>
-          <w:sz w:val="28"/>
-          <w:szCs w:val="28"/>
-          <w:lang w:val="es-ES"/>
-        </w:rPr>
-        <w:t>destructuración</w:t>
+          <w:sz w:val="28"/>
+          <w:szCs w:val="28"/>
+          <w:lang w:val="es-ES"/>
+        </w:rPr>
+        <w:t>card</w:t>
       </w:r>
       <w:proofErr w:type="spellEnd"/>
       <w:r>
         <w:rPr>
           <w:rFonts w:ascii="Aptos" w:hAnsi="Aptos"/>
-          <w:b/>
-          <w:bCs/>
-          <w:sz w:val="28"/>
-          <w:szCs w:val="28"/>
-          <w:lang w:val="es-ES"/>
-        </w:rPr>
-        <w:t xml:space="preserve"> de objetos </w:t>
-      </w:r>
-      <w:r>
-        <w:rPr>
-          <w:rFonts w:ascii="Aptos" w:hAnsi="Aptos"/>
-          <w:sz w:val="28"/>
-          <w:szCs w:val="28"/>
-          <w:lang w:val="es-ES"/>
-        </w:rPr>
-        <w:t>para procesar datos que da una API.</w:t>
-      </w:r>
-    </w:p>
-    <w:p>
-      <w:pPr>
-        <w:rPr>
-          <w:rFonts w:ascii="Aptos" w:hAnsi="Aptos"/>
-          <w:sz w:val="28"/>
-          <w:szCs w:val="28"/>
-          <w:lang w:val="es-ES"/>
-        </w:rPr>
-      </w:pPr>
-      <w:r>
-        <w:rPr>
-          <w:rFonts w:ascii="Aptos" w:hAnsi="Aptos"/>
-          <w:sz w:val="28"/>
-          <w:szCs w:val="28"/>
-          <w:lang w:val="es-ES"/>
-        </w:rPr>
-        <w:t>Extraemos los elementos que queremos de los personajes (</w:t>
+          <w:sz w:val="28"/>
+          <w:szCs w:val="28"/>
+          <w:lang w:val="es-ES"/>
+        </w:rPr>
+        <w:t>’ implementaremos los Nodos creados anteriormente (</w:t>
       </w:r>
       <w:proofErr w:type="spellStart"/>
       <w:r>
@@ -1758,7 +2033,7 @@
           <w:szCs w:val="28"/>
           <w:lang w:val="es-ES"/>
         </w:rPr>
-        <w:t>character</w:t>
+        <w:t>title</w:t>
       </w:r>
       <w:proofErr w:type="spellEnd"/>
       <w:r>
@@ -1768,8 +2043,434 @@
           <w:szCs w:val="28"/>
           <w:lang w:val="es-ES"/>
         </w:rPr>
-        <w:t>):</w:t>
-      </w:r>
+        <w:t xml:space="preserve">, status, </w:t>
+      </w:r>
+      <w:proofErr w:type="spellStart"/>
+      <w:r>
+        <w:rPr>
+          <w:rFonts w:ascii="Aptos" w:hAnsi="Aptos"/>
+          <w:sz w:val="28"/>
+          <w:szCs w:val="28"/>
+          <w:lang w:val="es-ES"/>
+        </w:rPr>
+        <w:t>img</w:t>
+      </w:r>
+      <w:proofErr w:type="spellEnd"/>
+      <w:r>
+        <w:rPr>
+          <w:rFonts w:ascii="Aptos" w:hAnsi="Aptos"/>
+          <w:sz w:val="28"/>
+          <w:szCs w:val="28"/>
+          <w:lang w:val="es-ES"/>
+        </w:rPr>
+        <w:t>) con ayuda del ‘</w:t>
+      </w:r>
+      <w:proofErr w:type="spellStart"/>
+      <w:r>
+        <w:rPr>
+          <w:rFonts w:ascii="Aptos" w:hAnsi="Aptos"/>
+          <w:sz w:val="28"/>
+          <w:szCs w:val="28"/>
+          <w:lang w:val="es-ES"/>
+        </w:rPr>
+        <w:t>appendChild</w:t>
+      </w:r>
+      <w:proofErr w:type="spellEnd"/>
+      <w:r>
+        <w:rPr>
+          <w:rFonts w:ascii="Aptos" w:hAnsi="Aptos"/>
+          <w:sz w:val="28"/>
+          <w:szCs w:val="28"/>
+          <w:lang w:val="es-ES"/>
+        </w:rPr>
+        <w:t xml:space="preserve">’. Finalmente indicamos las propiedades del </w:t>
+      </w:r>
+      <w:proofErr w:type="spellStart"/>
+      <w:r>
+        <w:rPr>
+          <w:rFonts w:ascii="Aptos" w:hAnsi="Aptos"/>
+          <w:sz w:val="28"/>
+          <w:szCs w:val="28"/>
+          <w:lang w:val="es-ES"/>
+        </w:rPr>
+        <w:t>div</w:t>
+      </w:r>
+      <w:proofErr w:type="spellEnd"/>
+      <w:r>
+        <w:rPr>
+          <w:rFonts w:ascii="Aptos" w:hAnsi="Aptos"/>
+          <w:sz w:val="28"/>
+          <w:szCs w:val="28"/>
+          <w:lang w:val="es-ES"/>
+        </w:rPr>
+        <w:t xml:space="preserve"> </w:t>
+      </w:r>
+      <w:r>
+        <w:rPr>
+          <w:rFonts w:ascii="Aptos" w:hAnsi="Aptos"/>
+          <w:sz w:val="28"/>
+          <w:szCs w:val="28"/>
+          <w:lang w:val="es-ES"/>
+        </w:rPr>
+        <w:sym w:font="Wingdings" w:char="F0E0"/>
+      </w:r>
+      <w:r>
+        <w:rPr>
+          <w:rFonts w:ascii="Aptos" w:hAnsi="Aptos"/>
+          <w:sz w:val="28"/>
+          <w:szCs w:val="28"/>
+          <w:lang w:val="es-ES"/>
+        </w:rPr>
+        <w:t xml:space="preserve"> carta.</w:t>
+      </w:r>
+    </w:p>
+    <w:p>
+      <w:pPr>
+        <w:rPr>
+          <w:rFonts w:ascii="Aptos" w:hAnsi="Aptos"/>
+          <w:sz w:val="28"/>
+          <w:szCs w:val="28"/>
+          <w:lang w:val="es-ES"/>
+        </w:rPr>
+      </w:pPr>
+      <w:r>
+        <w:rPr>
+          <w:rFonts w:ascii="Aptos" w:hAnsi="Aptos"/>
+          <w:noProof/>
+          <w:sz w:val="28"/>
+          <w:szCs w:val="28"/>
+          <w:lang w:val="es-ES"/>
+        </w:rPr>
+        <w:drawing>
+          <wp:inline distT="0" distB="0" distL="0" distR="0" wp14:anchorId="582E8B69" wp14:editId="3B54AB80">
+            <wp:extent cx="4248743" cy="2048161"/>
+            <wp:effectExtent l="0" t="0" r="0" b="9525"/>
+            <wp:docPr id="98273723" name="Imagen 3" descr="Texto&#10;&#10;Descripción generada automáticamente"/>
+            <wp:cNvGraphicFramePr>
+              <a:graphicFrameLocks xmlns:a="http://schemas.openxmlformats.org/drawingml/2006/main" noChangeAspect="1"/>
+            </wp:cNvGraphicFramePr>
+            <a:graphic xmlns:a="http://schemas.openxmlformats.org/drawingml/2006/main">
+              <a:graphicData uri="http://schemas.openxmlformats.org/drawingml/2006/picture">
+                <pic:pic xmlns:pic="http://schemas.openxmlformats.org/drawingml/2006/picture">
+                  <pic:nvPicPr>
+                    <pic:cNvPr id="98273723" name="Imagen 3" descr="Texto&#10;&#10;Descripción generada automáticamente"/>
+                    <pic:cNvPicPr/>
+                  </pic:nvPicPr>
+                  <pic:blipFill>
+                    <a:blip r:embed="rId14">
+                      <a:extLst>
+                        <a:ext uri="{28A0092B-C50C-407E-A947-70E740481C1C}">
+                          <a14:useLocalDpi xmlns:a14="http://schemas.microsoft.com/office/drawing/2010/main" val="0"/>
+                        </a:ext>
+                      </a:extLst>
+                    </a:blip>
+                    <a:stretch>
+                      <a:fillRect/>
+                    </a:stretch>
+                  </pic:blipFill>
+                  <pic:spPr>
+                    <a:xfrm>
+                      <a:off x="0" y="0"/>
+                      <a:ext cx="4248743" cy="2048161"/>
+                    </a:xfrm>
+                    <a:prstGeom prst="rect">
+                      <a:avLst/>
+                    </a:prstGeom>
+                  </pic:spPr>
+                </pic:pic>
+              </a:graphicData>
+            </a:graphic>
+          </wp:inline>
+        </w:drawing>
+      </w:r>
+    </w:p>
+    <w:p>
+      <w:pPr>
+        <w:rPr>
+          <w:rFonts w:ascii="Aptos" w:hAnsi="Aptos"/>
+          <w:sz w:val="28"/>
+          <w:szCs w:val="28"/>
+          <w:lang w:val="es-ES"/>
+        </w:rPr>
+      </w:pPr>
+      <w:r>
+        <w:rPr>
+          <w:rFonts w:ascii="Aptos" w:hAnsi="Aptos"/>
+          <w:sz w:val="28"/>
+          <w:szCs w:val="28"/>
+          <w:lang w:val="es-ES"/>
+        </w:rPr>
+        <w:t xml:space="preserve">Por último, asignamos a cada </w:t>
+      </w:r>
+      <w:r>
+        <w:rPr>
+          <w:rFonts w:ascii="Aptos" w:hAnsi="Aptos"/>
+          <w:b/>
+          <w:bCs/>
+          <w:sz w:val="28"/>
+          <w:szCs w:val="28"/>
+          <w:lang w:val="es-ES"/>
+        </w:rPr>
+        <w:t>‘</w:t>
+      </w:r>
+      <w:proofErr w:type="spellStart"/>
+      <w:r>
+        <w:rPr>
+          <w:rFonts w:ascii="Aptos" w:hAnsi="Aptos"/>
+          <w:b/>
+          <w:bCs/>
+          <w:sz w:val="28"/>
+          <w:szCs w:val="28"/>
+          <w:lang w:val="es-ES"/>
+        </w:rPr>
+        <w:t>cardContainer</w:t>
+      </w:r>
+      <w:proofErr w:type="spellEnd"/>
+      <w:r>
+        <w:rPr>
+          <w:rFonts w:ascii="Aptos" w:hAnsi="Aptos"/>
+          <w:b/>
+          <w:bCs/>
+          <w:sz w:val="28"/>
+          <w:szCs w:val="28"/>
+          <w:lang w:val="es-ES"/>
+        </w:rPr>
+        <w:t>’</w:t>
+      </w:r>
+      <w:r>
+        <w:rPr>
+          <w:rFonts w:ascii="Aptos" w:hAnsi="Aptos"/>
+          <w:sz w:val="28"/>
+          <w:szCs w:val="28"/>
+          <w:lang w:val="es-ES"/>
+        </w:rPr>
+        <w:t xml:space="preserve"> creado con el </w:t>
+      </w:r>
+      <w:proofErr w:type="spellStart"/>
+      <w:r>
+        <w:rPr>
+          <w:rFonts w:ascii="Aptos" w:hAnsi="Aptos"/>
+          <w:sz w:val="28"/>
+          <w:szCs w:val="28"/>
+          <w:lang w:val="es-ES"/>
+        </w:rPr>
+        <w:t>querySelector</w:t>
+      </w:r>
+      <w:proofErr w:type="spellEnd"/>
+      <w:r>
+        <w:rPr>
+          <w:rFonts w:ascii="Aptos" w:hAnsi="Aptos"/>
+          <w:sz w:val="28"/>
+          <w:szCs w:val="28"/>
+          <w:lang w:val="es-ES"/>
+        </w:rPr>
+        <w:t xml:space="preserve"> de </w:t>
+      </w:r>
+      <w:r>
+        <w:rPr>
+          <w:rFonts w:ascii="Aptos" w:hAnsi="Aptos"/>
+          <w:b/>
+          <w:bCs/>
+          <w:sz w:val="28"/>
+          <w:szCs w:val="28"/>
+          <w:lang w:val="es-ES"/>
+        </w:rPr>
+        <w:t>‘</w:t>
+      </w:r>
+      <w:proofErr w:type="spellStart"/>
+      <w:r>
+        <w:rPr>
+          <w:rFonts w:ascii="Aptos" w:hAnsi="Aptos"/>
+          <w:b/>
+          <w:bCs/>
+          <w:sz w:val="28"/>
+          <w:szCs w:val="28"/>
+          <w:lang w:val="es-ES"/>
+        </w:rPr>
+        <w:t>cards</w:t>
+      </w:r>
+      <w:proofErr w:type="spellEnd"/>
+      <w:r>
+        <w:rPr>
+          <w:rFonts w:ascii="Aptos" w:hAnsi="Aptos"/>
+          <w:b/>
+          <w:bCs/>
+          <w:sz w:val="28"/>
+          <w:szCs w:val="28"/>
+          <w:lang w:val="es-ES"/>
+        </w:rPr>
+        <w:t>-container’</w:t>
+      </w:r>
+      <w:r>
+        <w:rPr>
+          <w:rFonts w:ascii="Aptos" w:hAnsi="Aptos"/>
+          <w:sz w:val="28"/>
+          <w:szCs w:val="28"/>
+          <w:lang w:val="es-ES"/>
+        </w:rPr>
+        <w:t xml:space="preserve"> sus </w:t>
+      </w:r>
+      <w:r>
+        <w:rPr>
+          <w:rFonts w:ascii="Aptos" w:hAnsi="Aptos"/>
+          <w:b/>
+          <w:bCs/>
+          <w:sz w:val="28"/>
+          <w:szCs w:val="28"/>
+          <w:lang w:val="es-ES"/>
+        </w:rPr>
+        <w:t>cartas ya creadas</w:t>
+      </w:r>
+      <w:r>
+        <w:rPr>
+          <w:rFonts w:ascii="Aptos" w:hAnsi="Aptos"/>
+          <w:sz w:val="28"/>
+          <w:szCs w:val="28"/>
+          <w:lang w:val="es-ES"/>
+        </w:rPr>
+        <w:t xml:space="preserve"> con sus elementos (</w:t>
+      </w:r>
+      <w:proofErr w:type="spellStart"/>
+      <w:r>
+        <w:rPr>
+          <w:rFonts w:ascii="Aptos" w:hAnsi="Aptos"/>
+          <w:sz w:val="28"/>
+          <w:szCs w:val="28"/>
+          <w:lang w:val="es-ES"/>
+        </w:rPr>
+        <w:t>title</w:t>
+      </w:r>
+      <w:proofErr w:type="spellEnd"/>
+      <w:r>
+        <w:rPr>
+          <w:rFonts w:ascii="Aptos" w:hAnsi="Aptos"/>
+          <w:sz w:val="28"/>
+          <w:szCs w:val="28"/>
+          <w:lang w:val="es-ES"/>
+        </w:rPr>
+        <w:t xml:space="preserve">, status, </w:t>
+      </w:r>
+      <w:proofErr w:type="spellStart"/>
+      <w:r>
+        <w:rPr>
+          <w:rFonts w:ascii="Aptos" w:hAnsi="Aptos"/>
+          <w:sz w:val="28"/>
+          <w:szCs w:val="28"/>
+          <w:lang w:val="es-ES"/>
+        </w:rPr>
+        <w:t>image</w:t>
+      </w:r>
+      <w:proofErr w:type="spellEnd"/>
+      <w:r>
+        <w:rPr>
+          <w:rFonts w:ascii="Aptos" w:hAnsi="Aptos"/>
+          <w:sz w:val="28"/>
+          <w:szCs w:val="28"/>
+          <w:lang w:val="es-ES"/>
+        </w:rPr>
+        <w:t xml:space="preserve">) para </w:t>
+      </w:r>
+      <w:r>
+        <w:rPr>
+          <w:rFonts w:ascii="Aptos" w:hAnsi="Aptos"/>
+          <w:b/>
+          <w:bCs/>
+          <w:sz w:val="28"/>
+          <w:szCs w:val="28"/>
+          <w:lang w:val="es-ES"/>
+        </w:rPr>
+        <w:t>cada personaje</w:t>
+      </w:r>
+      <w:r>
+        <w:rPr>
+          <w:rFonts w:ascii="Aptos" w:hAnsi="Aptos"/>
+          <w:sz w:val="28"/>
+          <w:szCs w:val="28"/>
+          <w:lang w:val="es-ES"/>
+        </w:rPr>
+        <w:t>.</w:t>
+      </w:r>
+    </w:p>
+    <w:p>
+      <w:pPr>
+        <w:rPr>
+          <w:rFonts w:ascii="Aptos" w:hAnsi="Aptos"/>
+          <w:sz w:val="28"/>
+          <w:szCs w:val="28"/>
+          <w:lang w:val="es-ES"/>
+        </w:rPr>
+      </w:pPr>
+      <w:r>
+        <w:rPr>
+          <w:rFonts w:ascii="Aptos" w:hAnsi="Aptos"/>
+          <w:noProof/>
+          <w:sz w:val="28"/>
+          <w:szCs w:val="28"/>
+          <w:lang w:val="es-ES"/>
+        </w:rPr>
+        <w:lastRenderedPageBreak/>
+        <w:drawing>
+          <wp:inline distT="0" distB="0" distL="0" distR="0" wp14:anchorId="42165388" wp14:editId="23B628FD">
+            <wp:extent cx="5401429" cy="571580"/>
+            <wp:effectExtent l="0" t="0" r="0" b="0"/>
+            <wp:docPr id="1968607529" name="Imagen 4" descr="Texto&#10;&#10;Descripción generada automáticamente"/>
+            <wp:cNvGraphicFramePr>
+              <a:graphicFrameLocks xmlns:a="http://schemas.openxmlformats.org/drawingml/2006/main" noChangeAspect="1"/>
+            </wp:cNvGraphicFramePr>
+            <a:graphic xmlns:a="http://schemas.openxmlformats.org/drawingml/2006/main">
+              <a:graphicData uri="http://schemas.openxmlformats.org/drawingml/2006/picture">
+                <pic:pic xmlns:pic="http://schemas.openxmlformats.org/drawingml/2006/picture">
+                  <pic:nvPicPr>
+                    <pic:cNvPr id="1968607529" name="Imagen 4" descr="Texto&#10;&#10;Descripción generada automáticamente"/>
+                    <pic:cNvPicPr/>
+                  </pic:nvPicPr>
+                  <pic:blipFill>
+                    <a:blip r:embed="rId15">
+                      <a:extLst>
+                        <a:ext uri="{28A0092B-C50C-407E-A947-70E740481C1C}">
+                          <a14:useLocalDpi xmlns:a14="http://schemas.microsoft.com/office/drawing/2010/main" val="0"/>
+                        </a:ext>
+                      </a:extLst>
+                    </a:blip>
+                    <a:stretch>
+                      <a:fillRect/>
+                    </a:stretch>
+                  </pic:blipFill>
+                  <pic:spPr>
+                    <a:xfrm>
+                      <a:off x="0" y="0"/>
+                      <a:ext cx="5401429" cy="571580"/>
+                    </a:xfrm>
+                    <a:prstGeom prst="rect">
+                      <a:avLst/>
+                    </a:prstGeom>
+                  </pic:spPr>
+                </pic:pic>
+              </a:graphicData>
+            </a:graphic>
+          </wp:inline>
+        </w:drawing>
+      </w:r>
+    </w:p>
+    <w:p>
+      <w:pPr>
+        <w:rPr>
+          <w:rFonts w:ascii="Aptos" w:hAnsi="Aptos"/>
+          <w:sz w:val="28"/>
+          <w:szCs w:val="28"/>
+          <w:lang w:val="es-ES"/>
+        </w:rPr>
+      </w:pPr>
+    </w:p>
+    <w:p>
+      <w:pPr>
+        <w:rPr>
+          <w:rFonts w:ascii="Aptos" w:hAnsi="Aptos"/>
+          <w:sz w:val="28"/>
+          <w:szCs w:val="28"/>
+          <w:lang w:val="es-ES"/>
+        </w:rPr>
+      </w:pPr>
     </w:p>
     <w:p>
       <w:pPr>
@@ -1906,8 +2607,124 @@
       </w:rPr>
     </w:lvl>
   </w:abstractNum>
+  <w:abstractNum w:abstractNumId="1" w15:restartNumberingAfterBreak="0">
+    <w:nsid w:val="763477CF"/>
+    <w:multiLevelType w:val="hybridMultilevel"/>
+    <w:tmpl w:val="3CC6C718"/>
+    <w:lvl w:ilvl="0" w:tplc="080A0001">
+      <w:start w:val="1"/>
+      <w:numFmt w:val="bullet"/>
+      <w:lvlText w:val=""/>
+      <w:lvlJc w:val="left"/>
+      <w:pPr>
+        <w:ind w:left="720" w:hanging="360"/>
+      </w:pPr>
+      <w:rPr>
+        <w:rFonts w:ascii="Symbol" w:hAnsi="Symbol" w:hint="default"/>
+      </w:rPr>
+    </w:lvl>
+    <w:lvl w:ilvl="1" w:tplc="080A0003" w:tentative="1">
+      <w:start w:val="1"/>
+      <w:numFmt w:val="bullet"/>
+      <w:lvlText w:val="o"/>
+      <w:lvlJc w:val="left"/>
+      <w:pPr>
+        <w:ind w:left="1440" w:hanging="360"/>
+      </w:pPr>
+      <w:rPr>
+        <w:rFonts w:ascii="Courier New" w:hAnsi="Courier New" w:cs="Courier New" w:hint="default"/>
+      </w:rPr>
+    </w:lvl>
+    <w:lvl w:ilvl="2" w:tplc="080A0005" w:tentative="1">
+      <w:start w:val="1"/>
+      <w:numFmt w:val="bullet"/>
+      <w:lvlText w:val=""/>
+      <w:lvlJc w:val="left"/>
+      <w:pPr>
+        <w:ind w:left="2160" w:hanging="360"/>
+      </w:pPr>
+      <w:rPr>
+        <w:rFonts w:ascii="Wingdings" w:hAnsi="Wingdings" w:hint="default"/>
+      </w:rPr>
+    </w:lvl>
+    <w:lvl w:ilvl="3" w:tplc="080A0001" w:tentative="1">
+      <w:start w:val="1"/>
+      <w:numFmt w:val="bullet"/>
+      <w:lvlText w:val=""/>
+      <w:lvlJc w:val="left"/>
+      <w:pPr>
+        <w:ind w:left="2880" w:hanging="360"/>
+      </w:pPr>
+      <w:rPr>
+        <w:rFonts w:ascii="Symbol" w:hAnsi="Symbol" w:hint="default"/>
+      </w:rPr>
+    </w:lvl>
+    <w:lvl w:ilvl="4" w:tplc="080A0003" w:tentative="1">
+      <w:start w:val="1"/>
+      <w:numFmt w:val="bullet"/>
+      <w:lvlText w:val="o"/>
+      <w:lvlJc w:val="left"/>
+      <w:pPr>
+        <w:ind w:left="3600" w:hanging="360"/>
+      </w:pPr>
+      <w:rPr>
+        <w:rFonts w:ascii="Courier New" w:hAnsi="Courier New" w:cs="Courier New" w:hint="default"/>
+      </w:rPr>
+    </w:lvl>
+    <w:lvl w:ilvl="5" w:tplc="080A0005" w:tentative="1">
+      <w:start w:val="1"/>
+      <w:numFmt w:val="bullet"/>
+      <w:lvlText w:val=""/>
+      <w:lvlJc w:val="left"/>
+      <w:pPr>
+        <w:ind w:left="4320" w:hanging="360"/>
+      </w:pPr>
+      <w:rPr>
+        <w:rFonts w:ascii="Wingdings" w:hAnsi="Wingdings" w:hint="default"/>
+      </w:rPr>
+    </w:lvl>
+    <w:lvl w:ilvl="6" w:tplc="080A0001" w:tentative="1">
+      <w:start w:val="1"/>
+      <w:numFmt w:val="bullet"/>
+      <w:lvlText w:val=""/>
+      <w:lvlJc w:val="left"/>
+      <w:pPr>
+        <w:ind w:left="5040" w:hanging="360"/>
+      </w:pPr>
+      <w:rPr>
+        <w:rFonts w:ascii="Symbol" w:hAnsi="Symbol" w:hint="default"/>
+      </w:rPr>
+    </w:lvl>
+    <w:lvl w:ilvl="7" w:tplc="080A0003" w:tentative="1">
+      <w:start w:val="1"/>
+      <w:numFmt w:val="bullet"/>
+      <w:lvlText w:val="o"/>
+      <w:lvlJc w:val="left"/>
+      <w:pPr>
+        <w:ind w:left="5760" w:hanging="360"/>
+      </w:pPr>
+      <w:rPr>
+        <w:rFonts w:ascii="Courier New" w:hAnsi="Courier New" w:cs="Courier New" w:hint="default"/>
+      </w:rPr>
+    </w:lvl>
+    <w:lvl w:ilvl="8" w:tplc="080A0005" w:tentative="1">
+      <w:start w:val="1"/>
+      <w:numFmt w:val="bullet"/>
+      <w:lvlText w:val=""/>
+      <w:lvlJc w:val="left"/>
+      <w:pPr>
+        <w:ind w:left="6480" w:hanging="360"/>
+      </w:pPr>
+      <w:rPr>
+        <w:rFonts w:ascii="Wingdings" w:hAnsi="Wingdings" w:hint="default"/>
+      </w:rPr>
+    </w:lvl>
+  </w:abstractNum>
   <w:num w:numId="1" w16cid:durableId="1236823165">
     <w:abstractNumId w:val="0"/>
+  </w:num>
+  <w:num w:numId="2" w16cid:durableId="2018340280">
+    <w:abstractNumId w:val="1"/>
   </w:num>
 </w:numbering>
 </file>
@@ -2515,6 +3332,7 @@
   <w:style w:type="character" w:default="1" w:styleId="Fuentedeprrafopredeter">
     <w:name w:val="Default Paragraph Font"/>
     <w:uiPriority w:val="1"/>
+    <w:semiHidden/>
     <w:unhideWhenUsed/>
   </w:style>
   <w:style w:type="table" w:default="1" w:styleId="Tablanormal">

</xml_diff>